<commit_message>
US10509 minimum rights required by AppInfra, TA18886 Android Test Case
</commit_message>
<xml_diff>
--- a/Documents/External/MobileAppInfra_PI16.3_Android_Integration_Guide 1.2.0-rc9.docx
+++ b/Documents/External/MobileAppInfra_PI16.3_Android_Integration_Guide 1.2.0-rc9.docx
@@ -212,7 +212,7 @@
               <w:rPr>
                 <w:rFonts w:cs="Arial"/>
               </w:rPr>
-              <w:t>19</w:t>
+              <w:t>22</w:t>
             </w:r>
             <w:r>
               <w:rPr>
@@ -9476,7 +9476,7 @@
           <w:szCs w:val="28"/>
           <w:u w:color="0B5ED7"/>
         </w:rPr>
-        <w:t xml:space="preserve"> which extend Application using </w:t>
+        <w:t xml:space="preserve"> which extend Application or anywhre from which is can be consumed as dependency injection.</w:t>
       </w:r>
     </w:p>
     <w:p>
@@ -10015,11 +10015,11 @@
       <w:r>
         <w:rPr>
           <w:rFonts w:eastAsia="Times New Roman"/>
+          <w:b/>
+          <w:bCs/>
           <w:i/>
           <w:iCs/>
           <w:color w:val="660E7A"/>
-          <w:sz w:val="18"/>
-          <w:szCs w:val="18"/>
           <w:lang w:bidi="hi-IN"/>
         </w:rPr>
         <w:t>gAppInfra</w:t>
@@ -10028,9 +10028,9 @@
       <w:r>
         <w:rPr>
           <w:rFonts w:eastAsia="Times New Roman"/>
-          <w:color w:val="000000"/>
-          <w:sz w:val="18"/>
-          <w:szCs w:val="18"/>
+          <w:b/>
+          <w:bCs/>
+          <w:color w:val="000000"/>
           <w:lang w:bidi="hi-IN"/>
         </w:rPr>
         <w:t>=</w:t>
@@ -10041,8 +10041,6 @@
           <w:b/>
           <w:bCs/>
           <w:color w:val="000080"/>
-          <w:sz w:val="18"/>
-          <w:szCs w:val="18"/>
           <w:lang w:bidi="hi-IN"/>
         </w:rPr>
         <w:t xml:space="preserve">new </w:t>
@@ -10051,9 +10049,9 @@
       <w:r>
         <w:rPr>
           <w:rFonts w:eastAsia="Times New Roman"/>
-          <w:color w:val="000000"/>
-          <w:sz w:val="18"/>
-          <w:szCs w:val="18"/>
+          <w:b/>
+          <w:bCs/>
+          <w:color w:val="000000"/>
           <w:lang w:bidi="hi-IN"/>
         </w:rPr>
         <w:t>AppInfra.Builder</w:t>
@@ -10062,9 +10060,9 @@
       <w:r>
         <w:rPr>
           <w:rFonts w:eastAsia="Times New Roman"/>
-          <w:color w:val="000000"/>
-          <w:sz w:val="18"/>
-          <w:szCs w:val="18"/>
+          <w:b/>
+          <w:bCs/>
+          <w:color w:val="000000"/>
           <w:lang w:bidi="hi-IN"/>
         </w:rPr>
         <w:t>()</w:t>
@@ -10072,9 +10070,9 @@
       <w:r>
         <w:rPr>
           <w:rFonts w:eastAsia="Times New Roman"/>
-          <w:color w:val="000000"/>
-          <w:sz w:val="18"/>
-          <w:szCs w:val="18"/>
+          <w:b/>
+          <w:bCs/>
+          <w:color w:val="000000"/>
           <w:lang w:bidi="hi-IN"/>
         </w:rPr>
         <w:t>.build(</w:t>
@@ -10083,9 +10081,9 @@
       <w:r>
         <w:rPr>
           <w:rFonts w:eastAsia="Times New Roman"/>
-          <w:color w:val="000000"/>
-          <w:sz w:val="18"/>
-          <w:szCs w:val="18"/>
+          <w:b/>
+          <w:bCs/>
+          <w:color w:val="000000"/>
           <w:lang w:bidi="hi-IN"/>
         </w:rPr>
         <w:t>getApplicationContext</w:t>
@@ -10094,9 +10092,9 @@
       <w:r>
         <w:rPr>
           <w:rFonts w:eastAsia="Times New Roman"/>
-          <w:color w:val="000000"/>
-          <w:sz w:val="18"/>
-          <w:szCs w:val="18"/>
+          <w:b/>
+          <w:bCs/>
+          <w:color w:val="000000"/>
           <w:lang w:bidi="hi-IN"/>
         </w:rPr>
         <w:t>())</w:t>
@@ -10104,9 +10102,9 @@
       <w:r>
         <w:rPr>
           <w:rFonts w:eastAsia="Times New Roman"/>
-          <w:color w:val="000000"/>
-          <w:sz w:val="18"/>
-          <w:szCs w:val="18"/>
+          <w:b/>
+          <w:bCs/>
+          <w:color w:val="000000"/>
           <w:lang w:bidi="hi-IN"/>
         </w:rPr>
         <w:t>;</w:t>
@@ -10114,9 +10112,9 @@
       <w:r>
         <w:rPr>
           <w:rFonts w:eastAsia="Times New Roman"/>
-          <w:color w:val="000000"/>
-          <w:sz w:val="18"/>
-          <w:szCs w:val="18"/>
+          <w:b/>
+          <w:bCs/>
+          <w:color w:val="000000"/>
           <w:lang w:bidi="hi-IN"/>
         </w:rPr>
         <w:br/>
@@ -11029,7 +11027,6 @@
         <w:rPr>
           <w:lang w:val="en-GB"/>
         </w:rPr>
-        <w:lastRenderedPageBreak/>
         <w:t xml:space="preserve">According to this do following changes in </w:t>
       </w:r>
       <w:proofErr w:type="spellStart"/>
@@ -11711,19 +11708,73 @@
     </w:p>
     <w:p>
       <w:pPr>
+        <w:pStyle w:val="Heading1"/>
+        <w:rPr>
+          <w:rStyle w:val="dac-header-crumbs-link"/>
+        </w:rPr>
+      </w:pPr>
+      <w:r>
+        <w:rPr>
+          <w:rStyle w:val="dac-header-crumbs-link"/>
+        </w:rPr>
+        <w:t>Third Party Library used:</w:t>
+      </w:r>
+    </w:p>
+    <w:p>
+      <w:pPr>
+        <w:pStyle w:val="Heading1"/>
+        <w:numPr>
+          <w:ilvl w:val="0"/>
+          <w:numId w:val="9"/>
+        </w:numPr>
+      </w:pPr>
+      <w:proofErr w:type="spellStart"/>
+      <w:r>
+        <w:t>AdobeMobileLibrary</w:t>
+      </w:r>
+      <w:proofErr w:type="spellEnd"/>
+    </w:p>
+    <w:p>
+      <w:pPr>
         <w:pStyle w:val="BodyText"/>
-        <w:rPr>
-          <w:lang w:val="en-GB"/>
-        </w:rPr>
-      </w:pPr>
+        <w:ind w:left="1080"/>
+        <w:rPr>
+          <w:lang w:val="en-GB"/>
+        </w:rPr>
+      </w:pPr>
+      <w:r>
+        <w:rPr>
+          <w:lang w:val="en-GB"/>
+        </w:rPr>
+        <w:t xml:space="preserve">https://marketing.adobe.com/resources/help/en_US/mobile/android/ </w:t>
+      </w:r>
+    </w:p>
+    <w:p>
+      <w:pPr>
+        <w:pStyle w:val="Heading1"/>
+        <w:numPr>
+          <w:ilvl w:val="0"/>
+          <w:numId w:val="9"/>
+        </w:numPr>
+      </w:pPr>
+      <w:r>
+        <w:t>Volley</w:t>
+      </w:r>
     </w:p>
     <w:p>
       <w:pPr>
         <w:pStyle w:val="BodyText"/>
-        <w:rPr>
-          <w:lang w:val="en-GB"/>
-        </w:rPr>
-      </w:pPr>
+        <w:ind w:left="1080"/>
+        <w:rPr>
+          <w:lang w:val="en-GB"/>
+        </w:rPr>
+      </w:pPr>
+      <w:r>
+        <w:rPr>
+          <w:lang w:val="en-GB"/>
+        </w:rPr>
+        <w:t>https://developer.android.com/training/volley/index.html?hl=pt-br</w:t>
+      </w:r>
     </w:p>
     <w:p>
       <w:pPr>
@@ -11733,6 +11784,38 @@
         </w:rPr>
       </w:pPr>
     </w:p>
+    <w:p>
+      <w:pPr>
+        <w:pStyle w:val="BodyText"/>
+        <w:rPr>
+          <w:lang w:val="en-GB"/>
+        </w:rPr>
+      </w:pPr>
+    </w:p>
+    <w:p>
+      <w:pPr>
+        <w:pStyle w:val="BodyText"/>
+        <w:rPr>
+          <w:b/>
+          <w:bCs/>
+          <w:sz w:val="32"/>
+          <w:szCs w:val="32"/>
+          <w:lang w:val="en-GB"/>
+        </w:rPr>
+      </w:pPr>
+      <w:bookmarkStart w:id="31" w:name="_GoBack"/>
+      <w:r>
+        <w:rPr>
+          <w:b/>
+          <w:bCs/>
+          <w:sz w:val="32"/>
+          <w:szCs w:val="32"/>
+          <w:lang w:val="en-GB"/>
+        </w:rPr>
+        <w:t>Module Examples:</w:t>
+      </w:r>
+    </w:p>
+    <w:bookmarkEnd w:id="31"/>
     <w:p>
       <w:pPr>
         <w:pStyle w:val="BodyText"/>
@@ -11861,15 +11944,26 @@
       <w:proofErr w:type="gramStart"/>
       <w:r>
         <w:rPr>
+          <w:b/>
+          <w:bCs/>
+          <w:i/>
+          <w:iCs/>
+          <w:color w:val="660E7A"/>
+          <w:sz w:val="20"/>
+          <w:lang w:bidi="hi-IN"/>
+        </w:rPr>
+        <w:t>gAppInfra</w:t>
+      </w:r>
+      <w:r>
+        <w:rPr>
           <w:rFonts w:ascii="Times New Roman" w:hAnsi="Times New Roman"/>
           <w:color w:val="000000" w:themeColor="text1"/>
           <w:sz w:val="22"/>
           <w:szCs w:val="22"/>
           <w:lang w:bidi="hi-IN"/>
         </w:rPr>
-        <w:t>AppInfraSingleton.getInstance</w:t>
-      </w:r>
-      <w:proofErr w:type="spellEnd"/>
+        <w:t>.</w:t>
+      </w:r>
       <w:r>
         <w:rPr>
           <w:rFonts w:ascii="Times New Roman" w:hAnsi="Times New Roman"/>
@@ -11878,9 +11972,9 @@
           <w:szCs w:val="22"/>
           <w:lang w:bidi="hi-IN"/>
         </w:rPr>
-        <w:t>(</w:t>
-      </w:r>
-      <w:proofErr w:type="gramEnd"/>
+        <w:t>getSecureStorage</w:t>
+      </w:r>
+      <w:proofErr w:type="spellEnd"/>
       <w:r>
         <w:rPr>
           <w:rFonts w:ascii="Times New Roman" w:hAnsi="Times New Roman"/>
@@ -11889,9 +11983,9 @@
           <w:szCs w:val="22"/>
           <w:lang w:bidi="hi-IN"/>
         </w:rPr>
-        <w:t>).</w:t>
-      </w:r>
-      <w:proofErr w:type="spellStart"/>
+        <w:t>(</w:t>
+      </w:r>
+      <w:proofErr w:type="gramEnd"/>
       <w:r>
         <w:rPr>
           <w:rFonts w:ascii="Times New Roman" w:hAnsi="Times New Roman"/>
@@ -11900,18 +11994,7 @@
           <w:szCs w:val="22"/>
           <w:lang w:bidi="hi-IN"/>
         </w:rPr>
-        <w:t>getSecureStorage</w:t>
-      </w:r>
-      <w:proofErr w:type="spellEnd"/>
-      <w:r>
-        <w:rPr>
-          <w:rFonts w:ascii="Times New Roman" w:hAnsi="Times New Roman"/>
-          <w:color w:val="000000" w:themeColor="text1"/>
-          <w:sz w:val="22"/>
-          <w:szCs w:val="22"/>
-          <w:lang w:bidi="hi-IN"/>
-        </w:rPr>
-        <w:t>();</w:t>
+        <w:t>);</w:t>
       </w:r>
     </w:p>
     <w:p>
@@ -12406,6 +12489,16 @@
           <w:lang w:bidi="hi-IN"/>
         </w:rPr>
         <w:br/>
+      </w:r>
+      <w:r>
+        <w:rPr>
+          <w:rFonts w:ascii="Times New Roman" w:hAnsi="Times New Roman"/>
+          <w:color w:val="000000" w:themeColor="text1"/>
+          <w:sz w:val="22"/>
+          <w:szCs w:val="22"/>
+          <w:lang w:bidi="hi-IN"/>
+        </w:rPr>
+        <w:lastRenderedPageBreak/>
         <w:t xml:space="preserve">    </w:t>
       </w:r>
       <w:r>
@@ -13150,7 +13243,6 @@
           <w:szCs w:val="22"/>
           <w:lang w:bidi="hi-IN"/>
         </w:rPr>
-        <w:lastRenderedPageBreak/>
         <w:t>boolean</w:t>
       </w:r>
       <w:proofErr w:type="spellEnd"/>
@@ -13354,7 +13446,20 @@
         </w:rPr>
         <w:t xml:space="preserve"> = </w:t>
       </w:r>
-      <w:proofErr w:type="gramStart"/>
+      <w:proofErr w:type="spellStart"/>
+      <w:r>
+        <w:rPr>
+          <w:b/>
+          <w:bCs/>
+          <w:i/>
+          <w:iCs/>
+          <w:color w:val="660E7A"/>
+          <w:sz w:val="20"/>
+          <w:lang w:bidi="hi-IN"/>
+        </w:rPr>
+        <w:t>gAppInfra</w:t>
+      </w:r>
+      <w:proofErr w:type="spellEnd"/>
       <w:r>
         <w:rPr>
           <w:rFonts w:ascii="Times New Roman" w:hAnsi="Times New Roman"/>
@@ -13363,9 +13468,8 @@
           <w:szCs w:val="22"/>
           <w:lang w:bidi="hi-IN"/>
         </w:rPr>
-        <w:t>AppInfraSingleton.getInstance(</w:t>
-      </w:r>
-      <w:proofErr w:type="gramEnd"/>
+        <w:t xml:space="preserve"> </w:t>
+      </w:r>
       <w:r>
         <w:rPr>
           <w:rFonts w:ascii="Times New Roman" w:hAnsi="Times New Roman"/>
@@ -13374,7 +13478,63 @@
           <w:szCs w:val="22"/>
           <w:lang w:bidi="hi-IN"/>
         </w:rPr>
-        <w:t xml:space="preserve">).getTagging().createInstanceForComponent("Component </w:t>
+        <w:t>.</w:t>
+      </w:r>
+      <w:proofErr w:type="spellStart"/>
+      <w:proofErr w:type="gramStart"/>
+      <w:r>
+        <w:rPr>
+          <w:rFonts w:ascii="Times New Roman" w:hAnsi="Times New Roman"/>
+          <w:color w:val="000000" w:themeColor="text1"/>
+          <w:sz w:val="22"/>
+          <w:szCs w:val="22"/>
+          <w:lang w:bidi="hi-IN"/>
+        </w:rPr>
+        <w:t>getTagging</w:t>
+      </w:r>
+      <w:proofErr w:type="spellEnd"/>
+      <w:r>
+        <w:rPr>
+          <w:rFonts w:ascii="Times New Roman" w:hAnsi="Times New Roman"/>
+          <w:color w:val="000000" w:themeColor="text1"/>
+          <w:sz w:val="22"/>
+          <w:szCs w:val="22"/>
+          <w:lang w:bidi="hi-IN"/>
+        </w:rPr>
+        <w:t>(</w:t>
+      </w:r>
+      <w:proofErr w:type="gramEnd"/>
+      <w:r>
+        <w:rPr>
+          <w:rFonts w:ascii="Times New Roman" w:hAnsi="Times New Roman"/>
+          <w:color w:val="000000" w:themeColor="text1"/>
+          <w:sz w:val="22"/>
+          <w:szCs w:val="22"/>
+          <w:lang w:bidi="hi-IN"/>
+        </w:rPr>
+        <w:t>).</w:t>
+      </w:r>
+      <w:proofErr w:type="spellStart"/>
+      <w:r>
+        <w:rPr>
+          <w:rFonts w:ascii="Times New Roman" w:hAnsi="Times New Roman"/>
+          <w:color w:val="000000" w:themeColor="text1"/>
+          <w:sz w:val="22"/>
+          <w:szCs w:val="22"/>
+          <w:lang w:bidi="hi-IN"/>
+        </w:rPr>
+        <w:t>createInstanceForComponent</w:t>
+      </w:r>
+      <w:proofErr w:type="spellEnd"/>
+      <w:r>
+        <w:rPr>
+          <w:rFonts w:ascii="Times New Roman" w:hAnsi="Times New Roman"/>
+          <w:color w:val="000000" w:themeColor="text1"/>
+          <w:sz w:val="22"/>
+          <w:szCs w:val="22"/>
+          <w:lang w:bidi="hi-IN"/>
+        </w:rPr>
+        <w:t xml:space="preserve">("Component </w:t>
       </w:r>
       <w:proofErr w:type="spellStart"/>
       <w:r>
@@ -13755,7 +13915,20 @@
         </w:rPr>
         <w:t xml:space="preserve">= </w:t>
       </w:r>
+      <w:proofErr w:type="spellStart"/>
       <w:proofErr w:type="gramStart"/>
+      <w:r>
+        <w:rPr>
+          <w:b/>
+          <w:bCs/>
+          <w:i/>
+          <w:iCs/>
+          <w:color w:val="660E7A"/>
+          <w:sz w:val="20"/>
+          <w:lang w:bidi="hi-IN"/>
+        </w:rPr>
+        <w:t>gAppInfra</w:t>
+      </w:r>
       <w:r>
         <w:rPr>
           <w:rFonts w:ascii="Times New Roman" w:hAnsi="Times New Roman"/>
@@ -13764,9 +13937,8 @@
           <w:szCs w:val="22"/>
           <w:lang w:bidi="hi-IN"/>
         </w:rPr>
-        <w:t>AppInfraSingleton.getInstance(</w:t>
-      </w:r>
-      <w:proofErr w:type="gramEnd"/>
+        <w:t>.</w:t>
+      </w:r>
       <w:r>
         <w:rPr>
           <w:rFonts w:ascii="Times New Roman" w:hAnsi="Times New Roman"/>
@@ -13775,7 +13947,51 @@
           <w:szCs w:val="22"/>
           <w:lang w:bidi="hi-IN"/>
         </w:rPr>
-        <w:t>).getLogging().createInstanceForComponent(“Component name”,” Component ID”);</w:t>
+        <w:t>getLogging</w:t>
+      </w:r>
+      <w:proofErr w:type="spellEnd"/>
+      <w:r>
+        <w:rPr>
+          <w:rFonts w:ascii="Times New Roman" w:hAnsi="Times New Roman"/>
+          <w:color w:val="000000" w:themeColor="text1"/>
+          <w:sz w:val="22"/>
+          <w:szCs w:val="22"/>
+          <w:lang w:bidi="hi-IN"/>
+        </w:rPr>
+        <w:t>(</w:t>
+      </w:r>
+      <w:proofErr w:type="gramEnd"/>
+      <w:r>
+        <w:rPr>
+          <w:rFonts w:ascii="Times New Roman" w:hAnsi="Times New Roman"/>
+          <w:color w:val="000000" w:themeColor="text1"/>
+          <w:sz w:val="22"/>
+          <w:szCs w:val="22"/>
+          <w:lang w:bidi="hi-IN"/>
+        </w:rPr>
+        <w:t>).</w:t>
+      </w:r>
+      <w:proofErr w:type="spellStart"/>
+      <w:r>
+        <w:rPr>
+          <w:rFonts w:ascii="Times New Roman" w:hAnsi="Times New Roman"/>
+          <w:color w:val="000000" w:themeColor="text1"/>
+          <w:sz w:val="22"/>
+          <w:szCs w:val="22"/>
+          <w:lang w:bidi="hi-IN"/>
+        </w:rPr>
+        <w:t>createInstanceForComponent</w:t>
+      </w:r>
+      <w:proofErr w:type="spellEnd"/>
+      <w:r>
+        <w:rPr>
+          <w:rFonts w:ascii="Times New Roman" w:hAnsi="Times New Roman"/>
+          <w:color w:val="000000" w:themeColor="text1"/>
+          <w:sz w:val="22"/>
+          <w:szCs w:val="22"/>
+          <w:lang w:bidi="hi-IN"/>
+        </w:rPr>
+        <w:t>(“Component name”,” Component ID”);</w:t>
       </w:r>
     </w:p>
     <w:p>
@@ -14854,6 +15070,7 @@
           <w:bdr w:val="nil"/>
           <w:lang w:val="de-DE"/>
         </w:rPr>
+        <w:lastRenderedPageBreak/>
         <w:t>java.util.logging.FileHandler.level = OFF</w:t>
       </w:r>
     </w:p>
@@ -14993,7 +15210,6 @@
           <w:bdr w:val="nil"/>
           <w:lang w:val="de-DE"/>
         </w:rPr>
-        <w:lastRenderedPageBreak/>
         <w:t>The App identity feature shall obtain the technical app name, app version and app release status automatically from the build application build process.</w:t>
       </w:r>
     </w:p>
@@ -16111,6 +16327,7 @@
           <w:szCs w:val="22"/>
           <w:u w:color="0B5ED7"/>
         </w:rPr>
+        <w:lastRenderedPageBreak/>
         <w:br/>
       </w:r>
       <w:proofErr w:type="gramStart"/>
@@ -16804,7 +17021,6 @@
           <w:sz w:val="28"/>
           <w:szCs w:val="28"/>
         </w:rPr>
-        <w:lastRenderedPageBreak/>
         <w:t>Microsite ID should be</w:t>
       </w:r>
       <w:proofErr w:type="gramStart"/>
@@ -17339,6 +17555,7 @@
           <w:bdr w:val="nil"/>
           <w:lang w:val="de-DE"/>
         </w:rPr>
+        <w:lastRenderedPageBreak/>
         <w:t>getServiceUrlWithLanguagePreference will get the URL’s from the response filtering with given ServiceID. The listener, OnGetServiceUrlListener will get the results back.</w:t>
       </w:r>
     </w:p>
@@ -17914,6 +18131,7 @@
           <w:bdr w:val="nil"/>
           <w:lang w:val="de-DE"/>
         </w:rPr>
+        <w:lastRenderedPageBreak/>
         <w:t>getServicesWithCountryPreference will get the URL’s from the response filtering with given ServiceID. The listener, OnGetServicesListener will get the results back.</w:t>
       </w:r>
     </w:p>
@@ -18141,7 +18359,6 @@
           <w:bdr w:val="nil"/>
           <w:lang w:val="de-DE"/>
         </w:rPr>
-        <w:lastRenderedPageBreak/>
         <w:t>There after this service discovery hard coded single URL is called with ‚country‘ also as a parameter to get complete list of service urls</w:t>
       </w:r>
     </w:p>
@@ -18736,6 +18953,7 @@
           <w:sz w:val="27"/>
           <w:szCs w:val="27"/>
         </w:rPr>
+        <w:lastRenderedPageBreak/>
         <w:br/>
         <w:t xml:space="preserve">  </w:t>
       </w:r>
@@ -20142,6 +20360,7 @@
           <w:szCs w:val="24"/>
           <w:lang w:val="en-GB"/>
         </w:rPr>
+        <w:lastRenderedPageBreak/>
         <w:t xml:space="preserve">This method throws </w:t>
       </w:r>
       <w:proofErr w:type="spellStart"/>
@@ -20576,7 +20795,6 @@
           <w:rFonts w:eastAsiaTheme="minorEastAsia"/>
           <w:lang w:val="en-GB"/>
         </w:rPr>
-        <w:lastRenderedPageBreak/>
         <w:t>Note:</w:t>
       </w:r>
     </w:p>
@@ -21601,7 +21819,6 @@
           <w:szCs w:val="24"/>
           <w:lang w:val="en-GB"/>
         </w:rPr>
-        <w:lastRenderedPageBreak/>
         <w:t>StringRequest</w:t>
       </w:r>
       <w:proofErr w:type="spellEnd"/>
@@ -21896,8 +22113,6 @@
         </w:rPr>
         <w:t>,</w:t>
       </w:r>
-      <w:bookmarkStart w:id="31" w:name="_GoBack"/>
-      <w:bookmarkEnd w:id="31"/>
       <w:r>
         <w:rPr>
           <w:rFonts w:ascii="Arial" w:eastAsiaTheme="minorEastAsia" w:hAnsi="Arial" w:cs="Arial"/>
@@ -22885,6 +23100,7 @@
           <w:szCs w:val="24"/>
           <w:lang w:val="en-GB"/>
         </w:rPr>
+        <w:lastRenderedPageBreak/>
         <w:t>Public API:</w:t>
       </w:r>
     </w:p>
@@ -24265,16 +24481,6 @@
           <w:lang w:bidi="hi-IN"/>
         </w:rPr>
         <w:br/>
-      </w:r>
-      <w:r>
-        <w:rPr>
-          <w:rFonts w:ascii="Courier New" w:hAnsi="Courier New" w:cs="Courier New"/>
-          <w:color w:val="000000"/>
-          <w:sz w:val="18"/>
-          <w:szCs w:val="18"/>
-          <w:lang w:bidi="hi-IN"/>
-        </w:rPr>
-        <w:lastRenderedPageBreak/>
         <w:t xml:space="preserve">            </w:t>
       </w:r>
       <w:proofErr w:type="spellStart"/>
@@ -26741,6 +26947,119 @@
     </w:lvl>
   </w:abstractNum>
   <w:abstractNum w:abstractNumId="7" w15:restartNumberingAfterBreak="0">
+    <w:nsid w:val="52EA30B3"/>
+    <w:multiLevelType w:val="hybridMultilevel"/>
+    <w:tmpl w:val="F85C76CA"/>
+    <w:lvl w:ilvl="0" w:tplc="04090001">
+      <w:start w:val="1"/>
+      <w:numFmt w:val="bullet"/>
+      <w:lvlText w:val=""/>
+      <w:lvlJc w:val="left"/>
+      <w:pPr>
+        <w:ind w:left="1440" w:hanging="360"/>
+      </w:pPr>
+      <w:rPr>
+        <w:rFonts w:ascii="Symbol" w:hAnsi="Symbol" w:hint="default"/>
+      </w:rPr>
+    </w:lvl>
+    <w:lvl w:ilvl="1" w:tplc="04090003" w:tentative="1">
+      <w:start w:val="1"/>
+      <w:numFmt w:val="bullet"/>
+      <w:lvlText w:val="o"/>
+      <w:lvlJc w:val="left"/>
+      <w:pPr>
+        <w:ind w:left="2160" w:hanging="360"/>
+      </w:pPr>
+      <w:rPr>
+        <w:rFonts w:ascii="Courier New" w:hAnsi="Courier New" w:cs="Courier New" w:hint="default"/>
+      </w:rPr>
+    </w:lvl>
+    <w:lvl w:ilvl="2" w:tplc="04090005" w:tentative="1">
+      <w:start w:val="1"/>
+      <w:numFmt w:val="bullet"/>
+      <w:lvlText w:val=""/>
+      <w:lvlJc w:val="left"/>
+      <w:pPr>
+        <w:ind w:left="2880" w:hanging="360"/>
+      </w:pPr>
+      <w:rPr>
+        <w:rFonts w:ascii="Wingdings" w:hAnsi="Wingdings" w:hint="default"/>
+      </w:rPr>
+    </w:lvl>
+    <w:lvl w:ilvl="3" w:tplc="04090001" w:tentative="1">
+      <w:start w:val="1"/>
+      <w:numFmt w:val="bullet"/>
+      <w:lvlText w:val=""/>
+      <w:lvlJc w:val="left"/>
+      <w:pPr>
+        <w:ind w:left="3600" w:hanging="360"/>
+      </w:pPr>
+      <w:rPr>
+        <w:rFonts w:ascii="Symbol" w:hAnsi="Symbol" w:hint="default"/>
+      </w:rPr>
+    </w:lvl>
+    <w:lvl w:ilvl="4" w:tplc="04090003" w:tentative="1">
+      <w:start w:val="1"/>
+      <w:numFmt w:val="bullet"/>
+      <w:lvlText w:val="o"/>
+      <w:lvlJc w:val="left"/>
+      <w:pPr>
+        <w:ind w:left="4320" w:hanging="360"/>
+      </w:pPr>
+      <w:rPr>
+        <w:rFonts w:ascii="Courier New" w:hAnsi="Courier New" w:cs="Courier New" w:hint="default"/>
+      </w:rPr>
+    </w:lvl>
+    <w:lvl w:ilvl="5" w:tplc="04090005" w:tentative="1">
+      <w:start w:val="1"/>
+      <w:numFmt w:val="bullet"/>
+      <w:lvlText w:val=""/>
+      <w:lvlJc w:val="left"/>
+      <w:pPr>
+        <w:ind w:left="5040" w:hanging="360"/>
+      </w:pPr>
+      <w:rPr>
+        <w:rFonts w:ascii="Wingdings" w:hAnsi="Wingdings" w:hint="default"/>
+      </w:rPr>
+    </w:lvl>
+    <w:lvl w:ilvl="6" w:tplc="04090001" w:tentative="1">
+      <w:start w:val="1"/>
+      <w:numFmt w:val="bullet"/>
+      <w:lvlText w:val=""/>
+      <w:lvlJc w:val="left"/>
+      <w:pPr>
+        <w:ind w:left="5760" w:hanging="360"/>
+      </w:pPr>
+      <w:rPr>
+        <w:rFonts w:ascii="Symbol" w:hAnsi="Symbol" w:hint="default"/>
+      </w:rPr>
+    </w:lvl>
+    <w:lvl w:ilvl="7" w:tplc="04090003" w:tentative="1">
+      <w:start w:val="1"/>
+      <w:numFmt w:val="bullet"/>
+      <w:lvlText w:val="o"/>
+      <w:lvlJc w:val="left"/>
+      <w:pPr>
+        <w:ind w:left="6480" w:hanging="360"/>
+      </w:pPr>
+      <w:rPr>
+        <w:rFonts w:ascii="Courier New" w:hAnsi="Courier New" w:cs="Courier New" w:hint="default"/>
+      </w:rPr>
+    </w:lvl>
+    <w:lvl w:ilvl="8" w:tplc="04090005" w:tentative="1">
+      <w:start w:val="1"/>
+      <w:numFmt w:val="bullet"/>
+      <w:lvlText w:val=""/>
+      <w:lvlJc w:val="left"/>
+      <w:pPr>
+        <w:ind w:left="7200" w:hanging="360"/>
+      </w:pPr>
+      <w:rPr>
+        <w:rFonts w:ascii="Wingdings" w:hAnsi="Wingdings" w:hint="default"/>
+      </w:rPr>
+    </w:lvl>
+  </w:abstractNum>
+  <w:abstractNum w:abstractNumId="8" w15:restartNumberingAfterBreak="0">
     <w:nsid w:val="5FA45F84"/>
     <w:multiLevelType w:val="hybridMultilevel"/>
     <w:tmpl w:val="48F677B0"/>
@@ -26875,7 +27194,13 @@
     <w:abstractNumId w:val="5"/>
   </w:num>
   <w:num w:numId="8">
+    <w:abstractNumId w:val="8"/>
+  </w:num>
+  <w:num w:numId="9">
     <w:abstractNumId w:val="7"/>
+  </w:num>
+  <w:num w:numId="10">
+    <w:abstractNumId w:val="0"/>
   </w:num>
   <w:numIdMacAtCleanup w:val="8"/>
 </w:numbering>
@@ -28538,7 +28863,7 @@
 </file>
 
 <file path=customXml/itemProps1.xml><?xml version="1.0" encoding="utf-8"?>
-<ds:datastoreItem xmlns:ds="http://schemas.openxmlformats.org/officeDocument/2006/customXml" ds:itemID="{345E5193-F59C-4F14-BAC4-4D882ED4E211}">
+<ds:datastoreItem xmlns:ds="http://schemas.openxmlformats.org/officeDocument/2006/customXml" ds:itemID="{8920290F-0AE7-4DA4-B45C-345E236AC2A7}">
   <ds:schemaRefs>
     <ds:schemaRef ds:uri="http://schemas.openxmlformats.org/officeDocument/2006/bibliography"/>
   </ds:schemaRefs>

</xml_diff>